<commit_message>
Add analysis and more research
</commit_message>
<xml_diff>
--- a/support/research.docx
+++ b/support/research.docx
@@ -235,7 +235,31 @@
         <w:jc w:val="both"/>
       </w:pPr>
       <w:r>
-        <w:t>Utiliza un algoritmo llamado RLMS, Recursive Least Mean Squares, propuesto por P. L. Feintuch en 1976.</w:t>
+        <w:t xml:space="preserve">Utiliza un algoritmo llamado RLMS, Recursive </w:t>
+      </w:r>
+      <w:proofErr w:type="spellStart"/>
+      <w:r>
+        <w:t>Least</w:t>
+      </w:r>
+      <w:proofErr w:type="spellEnd"/>
+      <w:r>
+        <w:t xml:space="preserve"> Mean </w:t>
+      </w:r>
+      <w:proofErr w:type="spellStart"/>
+      <w:r>
+        <w:t>Squares</w:t>
+      </w:r>
+      <w:proofErr w:type="spellEnd"/>
+      <w:r>
+        <w:t xml:space="preserve">, propuesto por P. L. </w:t>
+      </w:r>
+      <w:proofErr w:type="spellStart"/>
+      <w:r>
+        <w:t>Feintuch</w:t>
+      </w:r>
+      <w:proofErr w:type="spellEnd"/>
+      <w:r>
+        <w:t xml:space="preserve"> en 1976.</w:t>
       </w:r>
     </w:p>
     <w:p>
@@ -326,12 +350,21 @@
       <w:r>
         <w:t xml:space="preserve">o </w:t>
       </w:r>
-      <w:r>
-        <w:rPr>
-          <w:b/>
-          <w:bCs/>
-        </w:rPr>
-        <w:t>multiple channel</w:t>
+      <w:proofErr w:type="spellStart"/>
+      <w:r>
+        <w:rPr>
+          <w:b/>
+          <w:bCs/>
+        </w:rPr>
+        <w:t>multiple</w:t>
+      </w:r>
+      <w:proofErr w:type="spellEnd"/>
+      <w:r>
+        <w:rPr>
+          <w:b/>
+          <w:bCs/>
+        </w:rPr>
+        <w:t xml:space="preserve"> channel</w:t>
       </w:r>
       <w:r>
         <w:t>.</w:t>
@@ -344,22 +377,40 @@
       <w:r>
         <w:t xml:space="preserve">Se suele hablar de </w:t>
       </w:r>
-      <w:r>
-        <w:rPr>
-          <w:b/>
-          <w:bCs/>
-        </w:rPr>
-        <w:t>broad-band</w:t>
+      <w:proofErr w:type="spellStart"/>
+      <w:r>
+        <w:rPr>
+          <w:b/>
+          <w:bCs/>
+        </w:rPr>
+        <w:t>broad</w:t>
+      </w:r>
+      <w:proofErr w:type="spellEnd"/>
+      <w:r>
+        <w:rPr>
+          <w:b/>
+          <w:bCs/>
+        </w:rPr>
+        <w:t>-band</w:t>
       </w:r>
       <w:r>
         <w:t xml:space="preserve"> o </w:t>
       </w:r>
-      <w:r>
-        <w:rPr>
-          <w:b/>
-          <w:bCs/>
-        </w:rPr>
-        <w:t>narrow-band</w:t>
+      <w:proofErr w:type="spellStart"/>
+      <w:r>
+        <w:rPr>
+          <w:b/>
+          <w:bCs/>
+        </w:rPr>
+        <w:t>narrow</w:t>
+      </w:r>
+      <w:proofErr w:type="spellEnd"/>
+      <w:r>
+        <w:rPr>
+          <w:b/>
+          <w:bCs/>
+        </w:rPr>
+        <w:t>-band</w:t>
       </w:r>
       <w:r>
         <w:t>.</w:t>
@@ -607,22 +658,40 @@
       <w:r>
         <w:t xml:space="preserve">. Estos sistemas se pueden clasificar en </w:t>
       </w:r>
-      <w:r>
-        <w:rPr>
-          <w:b/>
-          <w:bCs/>
-        </w:rPr>
-        <w:t>broad-band</w:t>
+      <w:proofErr w:type="spellStart"/>
+      <w:r>
+        <w:rPr>
+          <w:b/>
+          <w:bCs/>
+        </w:rPr>
+        <w:t>broad</w:t>
+      </w:r>
+      <w:proofErr w:type="spellEnd"/>
+      <w:r>
+        <w:rPr>
+          <w:b/>
+          <w:bCs/>
+        </w:rPr>
+        <w:t>-band</w:t>
       </w:r>
       <w:r>
         <w:t xml:space="preserve"> o en </w:t>
       </w:r>
-      <w:r>
-        <w:rPr>
-          <w:b/>
-          <w:bCs/>
-        </w:rPr>
-        <w:t>narrow-band</w:t>
+      <w:proofErr w:type="spellStart"/>
+      <w:r>
+        <w:rPr>
+          <w:b/>
+          <w:bCs/>
+        </w:rPr>
+        <w:t>narrow</w:t>
+      </w:r>
+      <w:proofErr w:type="spellEnd"/>
+      <w:r>
+        <w:rPr>
+          <w:b/>
+          <w:bCs/>
+        </w:rPr>
+        <w:t>-band</w:t>
       </w:r>
       <w:r>
         <w:t>, según cómo se comporta en frecuencia el cancelador de ruido.</w:t>
@@ -925,12 +994,21 @@
       <w:r>
         <w:t xml:space="preserve">. Pero el método se llama </w:t>
       </w:r>
-      <w:r>
-        <w:rPr>
-          <w:b/>
-          <w:bCs/>
-        </w:rPr>
-        <w:t>Leaky FX-LMS</w:t>
+      <w:proofErr w:type="spellStart"/>
+      <w:r>
+        <w:rPr>
+          <w:b/>
+          <w:bCs/>
+        </w:rPr>
+        <w:t>Leaky</w:t>
+      </w:r>
+      <w:proofErr w:type="spellEnd"/>
+      <w:r>
+        <w:rPr>
+          <w:b/>
+          <w:bCs/>
+        </w:rPr>
+        <w:t xml:space="preserve"> FX-LMS</w:t>
       </w:r>
       <w:r>
         <w:t>.</w:t>
@@ -1358,14 +1436,120 @@
     </w:p>
     <w:p>
       <w:pPr>
+        <w:rPr>
+          <w:b/>
+          <w:bCs/>
+          <w:sz w:val="28"/>
+          <w:szCs w:val="28"/>
+          <w:lang w:val="en-US"/>
+        </w:rPr>
+      </w:pPr>
+      <w:r>
+        <w:rPr>
+          <w:b/>
+          <w:bCs/>
+          <w:sz w:val="28"/>
+          <w:szCs w:val="28"/>
+          <w:lang w:val="en-US"/>
+        </w:rPr>
+        <w:lastRenderedPageBreak/>
+        <w:t>STUDY OF CAUSALITY CONSTRAINT ON FEEDFORWARD ACTIVE NOISE CONTROL SYSTEMS</w:t>
+      </w:r>
+    </w:p>
+    <w:p>
+      <w:pPr>
+        <w:rPr>
+          <w:b/>
+          <w:bCs/>
+          <w:sz w:val="28"/>
+          <w:szCs w:val="28"/>
+          <w:lang w:val="en-US"/>
+        </w:rPr>
+      </w:pPr>
+      <w:r>
+        <w:rPr>
+          <w:b/>
+          <w:bCs/>
+          <w:sz w:val="28"/>
+          <w:szCs w:val="28"/>
+          <w:lang w:val="en-US"/>
+        </w:rPr>
+        <w:t>XUAN KONG AND SEN M. KUO</w:t>
+      </w:r>
+    </w:p>
+    <w:p>
+      <w:pPr>
+        <w:rPr>
+          <w:b/>
+          <w:bCs/>
+          <w:sz w:val="28"/>
+          <w:szCs w:val="28"/>
+          <w:lang w:val="en-US"/>
+        </w:rPr>
+      </w:pPr>
+      <w:r>
+        <w:rPr>
+          <w:b/>
+          <w:bCs/>
+          <w:sz w:val="28"/>
+          <w:szCs w:val="28"/>
+          <w:lang w:val="en-US"/>
+        </w:rPr>
+        <w:t>1999</w:t>
+      </w:r>
+    </w:p>
+    <w:p>
+      <w:pPr>
+        <w:jc w:val="both"/>
+        <w:rPr>
+          <w:rFonts w:asciiTheme="majorHAnsi" w:eastAsiaTheme="majorEastAsia" w:hAnsiTheme="majorHAnsi" w:cstheme="majorBidi"/>
+          <w:b/>
+          <w:bCs/>
+          <w:color w:val="2F5496" w:themeColor="accent1" w:themeShade="BF"/>
+          <w:sz w:val="28"/>
+          <w:szCs w:val="28"/>
+        </w:rPr>
+      </w:pPr>
+      <w:r>
+        <w:t>Este artículo</w:t>
+      </w:r>
+      <w:r>
+        <w:t xml:space="preserve"> hace un análisis en detalle de las limitaciones que existen para satisfacer el problema de la causalidad en un sistema de cancelación activa de ruido utilizando el esquema feedforward.</w:t>
+      </w:r>
+      <w:r>
+        <w:rPr>
+          <w:b/>
+          <w:bCs/>
+          <w:sz w:val="28"/>
+          <w:szCs w:val="28"/>
+        </w:rPr>
+        <w:br w:type="page"/>
+      </w:r>
+    </w:p>
+    <w:p>
+      <w:pPr>
         <w:pStyle w:val="Ttulo1"/>
-      </w:pPr>
-      <w:r>
+        <w:rPr>
+          <w:lang w:val="en-US"/>
+        </w:rPr>
+      </w:pPr>
+      <w:proofErr w:type="spellStart"/>
+      <w:r>
+        <w:rPr>
+          <w:lang w:val="en-US"/>
+        </w:rPr>
         <w:lastRenderedPageBreak/>
         <w:t>Reflexiones</w:t>
       </w:r>
-    </w:p>
-    <w:p/>
+      <w:proofErr w:type="spellEnd"/>
+    </w:p>
+    <w:p>
+      <w:pPr>
+        <w:rPr>
+          <w:lang w:val="en-US"/>
+        </w:rPr>
+      </w:pPr>
+    </w:p>
     <w:p>
       <w:pPr>
         <w:pStyle w:val="Prrafodelista"/>

</xml_diff>